<commit_message>
Updated master doc with explanation for entangelment
</commit_message>
<xml_diff>
--- a/documents/LFM_Master.docx
+++ b/documents/LFM_Master.docx
@@ -950,6 +950,7 @@
           </w:tcPr>
           <w:p>
             <w:r>
+              <w:lastRenderedPageBreak/>
               <w:t>Relativistic / Lorentz</w:t>
             </w:r>
           </w:p>
@@ -1046,7 +1047,6 @@
           </w:tcPr>
           <w:p>
             <w:r>
-              <w:lastRenderedPageBreak/>
               <w:t>Quantization</w:t>
             </w:r>
           </w:p>
@@ -1384,7 +1384,14 @@
         <w:rPr>
           <w:color w:val="000000"/>
         </w:rPr>
-        <w:t>The Lattice Field Medium provides a natural interpretation of both the universe’s origin and its most extreme gravitational environments. Because the model treats all energy and curvature as emergent from local field-cell dynamics, singularities and infinities are replaced by finite but extreme configurations of the same underlying lattice.</w:t>
+        <w:t xml:space="preserve">The Lattice Field Medium provides a natural interpretation of both the universe’s origin and its most extreme gravitational environments. Because the model treats all energy and </w:t>
+      </w:r>
+      <w:r>
+        <w:rPr>
+          <w:color w:val="000000"/>
+        </w:rPr>
+        <w:lastRenderedPageBreak/>
+        <w:t>curvature as emergent from local field-cell dynamics, singularities and infinities are replaced by finite but extreme configurations of the same underlying lattice.</w:t>
       </w:r>
     </w:p>
     <w:p>
@@ -1465,7 +1472,6 @@
         <w:pStyle w:val="Heading2"/>
       </w:pPr>
       <w:r>
-        <w:lastRenderedPageBreak/>
         <w:t>6. Outstanding Questions</w:t>
       </w:r>
     </w:p>
@@ -1640,6 +1646,7 @@
     </w:p>
     <w:p>
       <w:r>
+        <w:lastRenderedPageBreak/>
         <w:t>Each proposed test targets a specific prediction derived from the LFM equations—either dispersion, quantization, or curvature coupling.</w:t>
       </w:r>
     </w:p>
@@ -1651,7 +1658,6 @@
     <w:p/>
     <w:p>
       <w:r>
-        <w:lastRenderedPageBreak/>
         <w:t>8.2 Test Categories</w:t>
       </w:r>
     </w:p>
@@ -2009,6 +2015,7 @@
     <w:p/>
     <w:p>
       <w:r>
+        <w:lastRenderedPageBreak/>
         <w:t>Electromagnetic Analogue:</w:t>
       </w:r>
     </w:p>
@@ -2071,6 +2078,7 @@
     <w:p/>
     <w:p>
       <w:r>
+        <w:lastRenderedPageBreak/>
         <w:t>This provides a path toward a discrete grand-unified framework without adding new continuous fields.</w:t>
       </w:r>
     </w:p>
@@ -2556,6 +2564,130 @@
         <w:t>The Lattice Field Medium provides a logically complete, deterministic foundation unifying relativity, gravity, quantization, and cosmology. It has demonstrated theoretical consistency across all tested domains. The next phase focuses on numerical confirmation and collaboration. If verified, LFM could represent a fundamental step toward a unified understanding of the universe’s structure.</w:t>
       </w:r>
     </w:p>
+    <w:p/>
+    <w:p>
+      <w:r>
+        <w:t>Physical Interpretation of Tier-1 Results</w:t>
+      </w:r>
+    </w:p>
+    <w:p/>
+    <w:p>
+      <w:r>
+        <w:t>The Tier-1 validation demonstrates that the Lattice-Field Medium (LFM) can support perfectly stable, isotropic energy propagation under purely local update rules. This outcome has deep physical implications:</w:t>
+      </w:r>
+    </w:p>
+    <w:p/>
+    <w:p>
+      <w:pPr>
+        <w:pStyle w:val="ListParagraph"/>
+        <w:numPr>
+          <w:ilvl w:val="3"/>
+          <w:numId w:val="2"/>
+        </w:numPr>
+      </w:pPr>
+      <w:r>
+        <w:t>Conservation from Discreteness</w:t>
+      </w:r>
+    </w:p>
+    <w:p>
+      <w:r>
+        <w:t>Energy conservation to machine precision confirms that a discrete substrate can replicate the continuous conservation laws of classical field theory.  The lattice acts as a reversible information processor, ensuring that no information or energy is lost over time.  This implies that the apparent continuity of physical space may be an emergent property of an underlying, error-free digital geometry.</w:t>
+      </w:r>
+    </w:p>
+    <w:p/>
+    <w:p/>
+    <w:p>
+      <w:pPr>
+        <w:pStyle w:val="ListParagraph"/>
+        <w:numPr>
+          <w:ilvl w:val="3"/>
+          <w:numId w:val="2"/>
+        </w:numPr>
+      </w:pPr>
+      <w:r>
+        <w:t>Emergent Relativity</w:t>
+      </w:r>
+    </w:p>
+    <w:p>
+      <w:r>
+        <w:t>The fixed propagation speed  and isotropy of the lattice field show that Lorentz symmetry arises naturally from local coupling rules rather than being imposed as an external constraint.  Relativistic causality is therefore an emergent symmetry of the medium itself, a geometric consequence of its discrete information-flow pattern.</w:t>
+      </w:r>
+    </w:p>
+    <w:p/>
+    <w:p/>
+    <w:p>
+      <w:pPr>
+        <w:pStyle w:val="ListParagraph"/>
+        <w:numPr>
+          <w:ilvl w:val="0"/>
+          <w:numId w:val="2"/>
+        </w:numPr>
+      </w:pPr>
+      <w:r>
+        <w:t>Self-Quantization and Mode Stability</w:t>
+      </w:r>
+    </w:p>
+    <w:p>
+      <w:r>
+        <w:t>The same conditions that preserve energy also enforce quantized standing-wave modes.  The lattice therefore exhibits automatic quantization: only discrete, self-consistent oscillation patterns remain stable.  Quantization appears as a conservation-driven property of the substrate rather than an added postulate.</w:t>
+      </w:r>
+    </w:p>
+    <w:p/>
+    <w:p/>
+    <w:p>
+      <w:pPr>
+        <w:pStyle w:val="ListParagraph"/>
+        <w:numPr>
+          <w:ilvl w:val="0"/>
+          <w:numId w:val="2"/>
+        </w:numPr>
+      </w:pPr>
+      <w:r>
+        <w:t>Continuum Illusion and Unification Potential</w:t>
+      </w:r>
+    </w:p>
+    <w:p>
+      <w:r>
+        <w:t xml:space="preserve">Because a fully discrete system reproduces the smooth </w:t>
+      </w:r>
+      <w:proofErr w:type="spellStart"/>
+      <w:r>
+        <w:t>behaviour</w:t>
+      </w:r>
+      <w:proofErr w:type="spellEnd"/>
+      <w:r>
+        <w:t xml:space="preserve"> of a relativistic continuum, the LFM provides a natural bridge between quantum discreteness and macroscopic continuity.  The continuum field equations of physics may thus be the long-wavelength limit of an underlying cellular process.</w:t>
+      </w:r>
+    </w:p>
+    <w:p/>
+    <w:p/>
+    <w:p>
+      <w:pPr>
+        <w:pStyle w:val="ListParagraph"/>
+        <w:numPr>
+          <w:ilvl w:val="0"/>
+          <w:numId w:val="2"/>
+        </w:numPr>
+      </w:pPr>
+      <w:r>
+        <w:t>Ontological Implication</w:t>
+      </w:r>
+    </w:p>
+    <w:p>
+      <w:r>
+        <w:t xml:space="preserve">The Tier-1 results collectively suggest that the universe could be a locally deterministic, reversible wave network—one where conservation, relativity, and quantization arise not as separate laws but as facets of a single lattice rule.  In this view, </w:t>
+      </w:r>
+      <w:proofErr w:type="spellStart"/>
+      <w:r>
+        <w:t>spacetime</w:t>
+      </w:r>
+      <w:proofErr w:type="spellEnd"/>
+      <w:r>
+        <w:t xml:space="preserve"> itself is an information medium whose stability gives rise to physical law.</w:t>
+      </w:r>
+    </w:p>
+    <w:p/>
+    <w:p/>
     <w:sectPr>
       <w:pgSz w:w="12240" w:h="15840"/>
       <w:pgMar w:top="1440" w:right="1800" w:bottom="1440" w:left="1800" w:header="720" w:footer="720" w:gutter="0"/>
@@ -3356,6 +3488,17 @@
       </w:tblCellMar>
     </w:tblPr>
   </w:style>
+  <w:style w:type="paragraph" w:styleId="ListParagraph">
+    <w:name w:val="List Paragraph"/>
+    <w:basedOn w:val="Normal"/>
+    <w:uiPriority w:val="34"/>
+    <w:qFormat/>
+    <w:rsid w:val="00D413F2"/>
+    <w:pPr>
+      <w:ind w:left="720"/>
+      <w:contextualSpacing/>
+    </w:pPr>
+  </w:style>
 </w:styles>
 </file>
 

</xml_diff>